<commit_message>
Added line about notebook files to look at
</commit_message>
<xml_diff>
--- a/CMSC 491 Data Science Project Report.docx
+++ b/CMSC 491 Data Science Project Report.docx
@@ -263,6 +263,48 @@
     <w:p>
       <w:pPr>
         <w:pStyle w:val="NoSpacing"/>
+        <w:spacing w:line="240" w:lineRule="auto"/>
+        <w:rPr>
+          <w:rFonts w:ascii="Arial" w:hAnsi="Arial" w:cs="Arial"/>
+        </w:rPr>
+      </w:pPr>
+      <w:r>
+        <w:rPr>
+          <w:rFonts w:ascii="Arial" w:hAnsi="Arial" w:cs="Arial"/>
+        </w:rPr>
+        <w:t xml:space="preserve">Note: </w:t>
+      </w:r>
+      <w:r>
+        <w:rPr>
+          <w:rFonts w:ascii="Arial" w:hAnsi="Arial" w:cs="Arial"/>
+        </w:rPr>
+        <w:t>Two</w:t>
+      </w:r>
+      <w:r>
+        <w:rPr>
+          <w:rFonts w:ascii="Arial" w:hAnsi="Arial" w:cs="Arial"/>
+          <w:b/>
+        </w:rPr>
+        <w:t xml:space="preserve"> </w:t>
+      </w:r>
+      <w:proofErr w:type="spellStart"/>
+      <w:r>
+        <w:rPr>
+          <w:rFonts w:ascii="Arial" w:hAnsi="Arial" w:cs="Arial"/>
+        </w:rPr>
+        <w:t>Jupyter</w:t>
+      </w:r>
+      <w:proofErr w:type="spellEnd"/>
+      <w:r>
+        <w:rPr>
+          <w:rFonts w:ascii="Arial" w:hAnsi="Arial" w:cs="Arial"/>
+        </w:rPr>
+        <w:t xml:space="preserve"> notebooks were used to analyze these separately for clarity.</w:t>
+      </w:r>
+    </w:p>
+    <w:p>
+      <w:pPr>
+        <w:pStyle w:val="NoSpacing"/>
         <w:rPr>
           <w:rFonts w:ascii="Arial" w:hAnsi="Arial" w:cs="Arial"/>
         </w:rPr>
@@ -574,7 +616,6 @@
           <w:rFonts w:ascii="Arial" w:hAnsi="Arial" w:cs="Arial"/>
           <w:b/>
         </w:rPr>
-        <w:lastRenderedPageBreak/>
         <w:t>Instrumentalness</w:t>
       </w:r>
       <w:r>
@@ -1329,9 +1370,6 @@
         <w:instrText xml:space="preserve"> INCLUDEPICTURE "/var/folders/nv/x0xjg61n2xn_62zc6r2nvhn00000gn/T/com.microsoft.Word/WebArchiveCopyPasteTempFiles/Dxqwgx04s9wyAAAAAElFTkSuQmCC%0A" \* MERGEFORMATINET </w:instrText>
       </w:r>
       <w:r>
-        <w:fldChar w:fldCharType="separate"/>
-      </w:r>
-      <w:r>
         <w:fldChar w:fldCharType="end"/>
       </w:r>
     </w:p>
@@ -1464,19 +1502,7 @@
           <w:rFonts w:ascii="Arial" w:hAnsi="Arial" w:cs="Arial"/>
         </w:rPr>
         <w:tab/>
-        <w:t>In the figure below, t</w:t>
-      </w:r>
-      <w:r>
-        <w:rPr>
-          <w:rFonts w:ascii="Arial" w:hAnsi="Arial" w:cs="Arial"/>
-        </w:rPr>
-        <w:t>he extremes, 0 and 10, are best for highly popular values.</w:t>
-      </w:r>
-      <w:r>
-        <w:rPr>
-          <w:rFonts w:ascii="Arial" w:hAnsi="Arial" w:cs="Arial"/>
-        </w:rPr>
-        <w:t xml:space="preserve"> Once again, a normalized song frequency was used. A key of 6 or 8 also seems to give reasonable results as compared to songs with low popularity.</w:t>
+        <w:t>In the figure below, the extremes, 0 and 10, are best for highly popular values. Once again, a normalized song frequency was used. A key of 6 or 8 also seems to give reasonable results as compared to songs with low popularity.</w:t>
       </w:r>
     </w:p>
     <w:p>
@@ -1723,9 +1749,6 @@
         <w:instrText xml:space="preserve"> INCLUDEPICTURE "/var/folders/nv/x0xjg61n2xn_62zc6r2nvhn00000gn/T/com.microsoft.Word/WebArchiveCopyPasteTempFiles/DyBgJClijXu9AAAAAElFTkSuQmCC%0A" \* MERGEFORMATINET </w:instrText>
       </w:r>
       <w:r>
-        <w:fldChar w:fldCharType="separate"/>
-      </w:r>
-      <w:r>
         <w:fldChar w:fldCharType="end"/>
       </w:r>
     </w:p>
@@ -1943,13 +1966,7 @@
         <w:rPr>
           <w:rFonts w:ascii="Arial" w:hAnsi="Arial" w:cs="Arial"/>
         </w:rPr>
-        <w:t>There was not a clear correlation able to be observed from the graph, but the most popular songs were minor.</w:t>
-      </w:r>
-      <w:r>
-        <w:rPr>
-          <w:rFonts w:ascii="Arial" w:hAnsi="Arial" w:cs="Arial"/>
-        </w:rPr>
-        <w:t xml:space="preserve"> (See figure below)</w:t>
+        <w:t>There was not a clear correlation able to be observed from the graph, but the most popular songs were minor. (See figure below)</w:t>
       </w:r>
     </w:p>
     <w:p>
@@ -2155,6 +2172,7 @@
       </w:r>
     </w:p>
     <w:p/>
+    <w:p/>
     <w:p>
       <w:pPr>
         <w:pStyle w:val="NoSpacing"/>
@@ -2168,8 +2186,25 @@
           <w:rFonts w:ascii="Arial" w:hAnsi="Arial" w:cs="Arial"/>
         </w:rPr>
         <w:tab/>
-        <w:t>Based on the graph, all types of songs are popular, whether they are happy or sad.</w:t>
-      </w:r>
+        <w:t xml:space="preserve">Based on the graph, all types of songs are popular, </w:t>
+      </w:r>
+      <w:r>
+        <w:rPr>
+          <w:rFonts w:ascii="Arial" w:hAnsi="Arial" w:cs="Arial"/>
+        </w:rPr>
+        <w:t>regardless of whether the song is happy/positive or sad/negative.</w:t>
+      </w:r>
+    </w:p>
+    <w:p>
+      <w:pPr>
+        <w:pStyle w:val="NoSpacing"/>
+        <w:spacing w:line="240" w:lineRule="auto"/>
+        <w:rPr>
+          <w:rFonts w:ascii="Arial" w:hAnsi="Arial" w:cs="Arial"/>
+        </w:rPr>
+      </w:pPr>
+      <w:bookmarkStart w:id="0" w:name="_GoBack"/>
+      <w:bookmarkEnd w:id="0"/>
     </w:p>
     <w:p>
       <w:pPr>
@@ -4733,8 +4768,6 @@
         </w:rPr>
         <w:t xml:space="preserve"> could have been used, if we had a little more time to apply this. Lastly</w:t>
       </w:r>
-      <w:bookmarkStart w:id="0" w:name="_GoBack"/>
-      <w:bookmarkEnd w:id="0"/>
       <w:r>
         <w:rPr>
           <w:rFonts w:ascii="Arial" w:hAnsi="Arial" w:cs="Arial"/>
@@ -8138,7 +8171,7 @@
     <w:charset w:val="00"/>
     <w:family w:val="roman"/>
     <w:pitch w:val="variable"/>
-    <w:sig w:usb0="E0002AFF" w:usb1="C0007843" w:usb2="00000009" w:usb3="00000000" w:csb0="000001FF" w:csb1="00000000"/>
+    <w:sig w:usb0="E0002EFF" w:usb1="C000785B" w:usb2="00000009" w:usb3="00000000" w:csb0="000001FF" w:csb1="00000000"/>
   </w:font>
   <w:font w:name="SimSun">
     <w:altName w:val="宋体"/>
@@ -8175,21 +8208,21 @@
     <w:charset w:val="00"/>
     <w:family w:val="swiss"/>
     <w:pitch w:val="variable"/>
-    <w:sig w:usb0="E0002AFF" w:usb1="C0007843" w:usb2="00000009" w:usb3="00000000" w:csb0="000001FF" w:csb1="00000000"/>
+    <w:sig w:usb0="E0002EFF" w:usb1="C000785B" w:usb2="00000009" w:usb3="00000000" w:csb0="000001FF" w:csb1="00000000"/>
   </w:font>
   <w:font w:name="Calibri">
     <w:panose1 w:val="020F0502020204030204"/>
     <w:charset w:val="00"/>
     <w:family w:val="swiss"/>
     <w:pitch w:val="variable"/>
-    <w:sig w:usb0="E00002FF" w:usb1="4000ACFF" w:usb2="00000001" w:usb3="00000000" w:csb0="0000019F" w:csb1="00000000"/>
+    <w:sig w:usb0="E0002AFF" w:usb1="C000247B" w:usb2="00000009" w:usb3="00000000" w:csb0="000001FF" w:csb1="00000000"/>
   </w:font>
   <w:font w:name="Calibri Light">
     <w:panose1 w:val="020F0302020204030204"/>
     <w:charset w:val="00"/>
     <w:family w:val="swiss"/>
     <w:pitch w:val="variable"/>
-    <w:sig w:usb0="A00002EF" w:usb1="4000207B" w:usb2="00000000" w:usb3="00000000" w:csb0="0000009F" w:csb1="00000000"/>
+    <w:sig w:usb0="E0002AFF" w:usb1="C000247B" w:usb2="00000009" w:usb3="00000000" w:csb0="000001FF" w:csb1="00000000"/>
   </w:font>
 </w:fonts>
 </file>
@@ -8214,6 +8247,7 @@
     <w:rsid w:val="00584A2C"/>
     <w:rsid w:val="00660883"/>
     <w:rsid w:val="0095091A"/>
+    <w:rsid w:val="00DF7A30"/>
   </w:rsids>
   <m:mathPr>
     <m:mathFont m:val="Cambria Math"/>
@@ -9164,7 +9198,7 @@
 </file>
 
 <file path=customXml/itemProps2.xml><?xml version="1.0" encoding="utf-8"?>
-<ds:datastoreItem xmlns:ds="http://schemas.openxmlformats.org/officeDocument/2006/customXml" ds:itemID="{C2DE85A9-070A-45AB-A770-0AEDFEB34EF5}">
+<ds:datastoreItem xmlns:ds="http://schemas.openxmlformats.org/officeDocument/2006/customXml" ds:itemID="{4987ED04-DE4C-4B60-A3A7-DAE7096F2B71}">
   <ds:schemaRefs>
     <ds:schemaRef ds:uri="http://schemas.openxmlformats.org/officeDocument/2006/bibliography"/>
   </ds:schemaRefs>

</xml_diff>